<commit_message>
🎨 STYLING: Apply architectural insights to validate DOCX styling understanding • Bullet Point Enhancement: Increased indentation from 0.35cm to 0.97cm (0.38 inches) • Role Box Table Styling: Removed borders for clean appearance, Added light grey-blue background (#E8F2FF) • Architecture Validation: Tests content-first principles and style precedence hierarchy
</commit_message>
<xml_diff>
--- a/downloadedYCinspiredResume_v7.docx
+++ b/downloadedYCinspiredResume_v7.docx
@@ -4,7 +4,7 @@
   <w:body>
     <w:p>
       <w:pPr>
-        <w:spacing w:after="0" w:before="0"/>
+        <w:pStyle w:val="MR_Name"/>
         <w:jc w:val="center"/>
       </w:pPr>
       <w:r>
@@ -19,7 +19,7 @@
     </w:p>
     <w:p>
       <w:pPr>
-        <w:spacing w:after="0" w:before="0"/>
+        <w:pStyle w:val="MR_Contact"/>
         <w:jc w:val="center"/>
       </w:pPr>
       <w:r>
@@ -61,13 +61,12 @@
         <w:spacing w:after="0"/>
       </w:pPr>
       <w:r>
-        <w:t>Innovative AI leader with a decade of experience in senior-level editorial roles within media and technology organizations. Proven track record of collaborating directly with product and technological teams to develop AI-driven solutions that enhance editorial workflows and consumer-facing products. Skilled in multi-agent orchestration, data analysis, and machine learning applications, with a strong understanding of AI technologies and their implications in media. Experienced in bridging journalistic principles with AI solutions, advocating for responsible AI usage, and communicating complex AI concepts to non-technical stakeholders. Holds a degree in Data Science and extensive experience in cloud development across verticals, including healthcare, ML infra, and Edge AI agents.</w:t>
+        <w:t>Seasoned tech lead and B-round startup veteran with eight years of cloud development experience, specializing in AI technologies and their applications in media contexts. Proven track record of collaborating with product and technological teams to develop innovative solutions, with a focus on editorial settings. Skilled in multi-agent orchestration, extensive computing systems, and bridging AI solutions with journalistic principles. Strong understanding of machine learning applications, data analysis, and consumer product development. Adept at communicating complex AI concepts to non-technical stakeholders and advocating for responsible AI usage to enhance editorial workflows and consumer-facing products.</w:t>
       </w:r>
     </w:p>
     <w:p>
       <w:pPr>
         <w:pStyle w:val="MR_SectionHeader"/>
-        <w:spacing w:after="0" w:before="0"/>
         <w:ind w:left="0"/>
         <w:jc w:val="left"/>
         <w:pBdr>
@@ -90,13 +89,19 @@
     </w:p>
     <w:p>
       <w:pPr>
+        <w:pStyle w:val="MR_Company"/>
         <w:tabs>
           <w:tab w:pos="10539" w:val="right"/>
         </w:tabs>
+        <w:ind w:left="0"/>
+        <w:jc w:val="left"/>
       </w:pPr>
       <w:r>
         <w:rPr>
+          <w:rFonts w:ascii="Palatino Linotype" w:hAnsi="Palatino Linotype"/>
           <w:b/>
+          <w:color w:val="1F497D"/>
+          <w:sz w:val="22"/>
         </w:rPr>
         <w:t>Global Cloud Inc.</w:t>
       </w:r>
@@ -113,10 +118,10 @@
         <w:tblLayout w:type="fixed"/>
         <w:tblLook w:firstColumn="1" w:firstRow="1" w:lastColumn="0" w:lastRow="0" w:noHBand="0" w:noVBand="1" w:val="04A0"/>
         <w:tblBorders>
-          <w:top w:val="single" w:sz="6" w:color="4A6FDC"/>
-          <w:left w:val="single" w:sz="6" w:color="4A6FDC"/>
-          <w:bottom w:val="single" w:sz="6" w:color="4A6FDC"/>
-          <w:right w:val="single" w:sz="6" w:color="4A6FDC"/>
+          <w:top w:val="none"/>
+          <w:left w:val="none"/>
+          <w:bottom w:val="none"/>
+          <w:right w:val="none"/>
           <w:insideH w:val="none"/>
           <w:insideV w:val="none"/>
         </w:tblBorders>
@@ -128,6 +133,7 @@
         <w:tc>
           <w:tcPr>
             <w:tcW w:type="dxa" w:w="10540"/>
+            <w:shd w:val="clear" w:color="auto" w:fill="E8F2FF"/>
             <w:vAlign w:val="top"/>
             <w:tcMar>
               <w:top w:w="5" w:type="dxa"/>
@@ -168,7 +174,7 @@
         <w:spacing w:before="0" w:after="0"/>
       </w:pPr>
       <w:r>
-        <w:t>Led AI-driven infrastructure innovations, enhancing global deployment strategies and cross-team collaboration.</w:t>
+        <w:t>Led AI-driven infrastructure innovations, enhancing global deployment strategies for media tech solutions.</w:t>
       </w:r>
     </w:p>
     <w:p>
@@ -176,7 +182,7 @@
         <w:pStyle w:val="MR_BulletPoint"/>
       </w:pPr>
       <w:r>
-        <w:t>• Architected batch compute systems preventing historic outages, impacting 4 major clients globally by ?? %.</w:t>
+        <w:t>• Architected batch compute systems, avoiding outages and ensuring 99.99% update coverage for hybrid clouds by ?? %.</w:t>
       </w:r>
     </w:p>
     <w:p>
@@ -184,7 +190,7 @@
         <w:pStyle w:val="MR_BulletPoint"/>
       </w:pPr>
       <w:r>
-        <w:t>• Achieved 99.99% update coverage for hybrid clouds across 4 major tech companies, ensuring reliability by ?? %.</w:t>
+        <w:t>• Spearheaded data warehouse efforts, ensuring ?? % visibility for leadership across global rollouts.</w:t>
       </w:r>
     </w:p>
     <w:p>
@@ -192,26 +198,24 @@
         <w:pStyle w:val="MR_BulletPoint"/>
       </w:pPr>
       <w:r>
-        <w:t>• Spearheaded data warehouse efforts, ensuring ?? % visibility for global rollout leadership.</w:t>
+        <w:t>• Enhanced small LLMs' reasoning with RL self-play, pioneering infra-rollout agents for ?? regions.</w:t>
       </w:r>
     </w:p>
     <w:p>
       <w:pPr>
-        <w:pStyle w:val="MR_BulletPoint"/>
-      </w:pPr>
-      <w:r>
-        <w:t>• Enhanced LLMs' reasoning with RL self-play, building a rollout agent for ?? global infrastructure.</w:t>
-      </w:r>
-    </w:p>
-    <w:p>
-      <w:pPr>
+        <w:pStyle w:val="MR_Company"/>
         <w:tabs>
           <w:tab w:pos="10539" w:val="right"/>
         </w:tabs>
+        <w:ind w:left="0"/>
+        <w:jc w:val="left"/>
       </w:pPr>
       <w:r>
         <w:rPr>
+          <w:rFonts w:ascii="Palatino Linotype" w:hAnsi="Palatino Linotype"/>
           <w:b/>
+          <w:color w:val="1F497D"/>
+          <w:sz w:val="22"/>
         </w:rPr>
         <w:t>Global Cloud Inc.</w:t>
       </w:r>
@@ -228,10 +232,10 @@
         <w:tblLayout w:type="fixed"/>
         <w:tblLook w:firstColumn="1" w:firstRow="1" w:lastColumn="0" w:lastRow="0" w:noHBand="0" w:noVBand="1" w:val="04A0"/>
         <w:tblBorders>
-          <w:top w:val="single" w:sz="6" w:color="4A6FDC"/>
-          <w:left w:val="single" w:sz="6" w:color="4A6FDC"/>
-          <w:bottom w:val="single" w:sz="6" w:color="4A6FDC"/>
-          <w:right w:val="single" w:sz="6" w:color="4A6FDC"/>
+          <w:top w:val="none"/>
+          <w:left w:val="none"/>
+          <w:bottom w:val="none"/>
+          <w:right w:val="none"/>
           <w:insideH w:val="none"/>
           <w:insideV w:val="none"/>
         </w:tblBorders>
@@ -243,6 +247,7 @@
         <w:tc>
           <w:tcPr>
             <w:tcW w:type="dxa" w:w="10540"/>
+            <w:shd w:val="clear" w:color="auto" w:fill="E8F2FF"/>
             <w:vAlign w:val="top"/>
             <w:tcMar>
               <w:top w:w="5" w:type="dxa"/>
@@ -283,7 +288,7 @@
         <w:spacing w:before="0" w:after="0"/>
       </w:pPr>
       <w:r>
-        <w:t>Developed orchestration systems for large-scale rollouts, focusing on data analysis and AI integration.</w:t>
+        <w:t>Developed orchestration systems for large-scale cloud rollouts, optimizing editorial tech infrastructure.</w:t>
       </w:r>
     </w:p>
     <w:p>
@@ -291,7 +296,7 @@
         <w:pStyle w:val="MR_BulletPoint"/>
       </w:pPr>
       <w:r>
-        <w:t>• Identified 49 new metrics for rollout analysis, saving over $2M in losses for 2 major clients by ?? %.</w:t>
+        <w:t>• Identified 49 metrics for rollout analysis, saving over $2M in losses for major cloud clients by ?? %.</w:t>
       </w:r>
     </w:p>
     <w:p>
@@ -299,15 +304,7 @@
         <w:pStyle w:val="MR_BulletPoint"/>
       </w:pPr>
       <w:r>
-        <w:t>• Simplified data aggregation watermarking, saving ?? % in ad revenue losses for advertisers.</w:t>
-      </w:r>
-    </w:p>
-    <w:p>
-      <w:pPr>
-        <w:pStyle w:val="MR_BulletPoint"/>
-      </w:pPr>
-      <w:r>
-        <w:t>• Refined rollout algorithms, cutting time by ?? 30% and improving customer satisfaction significantly.</w:t>
+        <w:t>• Refined rollout algorithms, cutting rollout time by ?? 30% and improving customer satisfaction.</w:t>
       </w:r>
     </w:p>
     <w:p>
@@ -320,13 +317,20 @@
     </w:p>
     <w:p>
       <w:pPr>
+        <w:pStyle w:val="MR_Company"/>
         <w:tabs>
           <w:tab w:pos="10539" w:val="right"/>
         </w:tabs>
+        <w:ind w:left="0"/>
+        <w:jc w:val="left"/>
+        <w:spacing w:after="0"/>
       </w:pPr>
       <w:r>
         <w:rPr>
+          <w:rFonts w:ascii="Palatino Linotype" w:hAnsi="Palatino Linotype"/>
           <w:b/>
+          <w:color w:val="1F497D"/>
+          <w:sz w:val="22"/>
         </w:rPr>
         <w:t>TechCorp LLC</w:t>
       </w:r>
@@ -343,10 +347,10 @@
         <w:tblLayout w:type="fixed"/>
         <w:tblLook w:firstColumn="1" w:firstRow="1" w:lastColumn="0" w:lastRow="0" w:noHBand="0" w:noVBand="1" w:val="04A0"/>
         <w:tblBorders>
-          <w:top w:val="single" w:sz="6" w:color="4A6FDC"/>
-          <w:left w:val="single" w:sz="6" w:color="4A6FDC"/>
-          <w:bottom w:val="single" w:sz="6" w:color="4A6FDC"/>
-          <w:right w:val="single" w:sz="6" w:color="4A6FDC"/>
+          <w:top w:val="none"/>
+          <w:left w:val="none"/>
+          <w:bottom w:val="none"/>
+          <w:right w:val="none"/>
           <w:insideH w:val="none"/>
           <w:insideV w:val="none"/>
         </w:tblBorders>
@@ -358,6 +362,7 @@
         <w:tc>
           <w:tcPr>
             <w:tcW w:type="dxa" w:w="10540"/>
+            <w:shd w:val="clear" w:color="auto" w:fill="E8F2FF"/>
             <w:vAlign w:val="top"/>
             <w:tcMar>
               <w:top w:w="5" w:type="dxa"/>
@@ -398,7 +403,7 @@
         <w:spacing w:before="0" w:after="0"/>
       </w:pPr>
       <w:r>
-        <w:t>Led AI and data-driven platform migrations, optimizing enterprise integrations and cost efficiency.</w:t>
+        <w:t>Led cloud migration projects, optimizing AI-driven services for media and editorial applications.</w:t>
       </w:r>
     </w:p>
     <w:p>
@@ -414,7 +419,7 @@
         <w:pStyle w:val="MR_BulletPoint"/>
       </w:pPr>
       <w:r>
-        <w:t>• Designed distributed message queues, streamlining integration for ?? enterprise systems.</w:t>
+        <w:t>• Designed message queues, streamlining enterprise integration for ?? major corporate clients.</w:t>
       </w:r>
     </w:p>
     <w:p>
@@ -422,18 +427,24 @@
         <w:pStyle w:val="MR_BulletPoint"/>
       </w:pPr>
       <w:r>
-        <w:t>• Implemented Bloom-Filter caching, saving over $200k in cloud costs and enhancing security by ?? %.</w:t>
+        <w:t>• Implemented caching service, saving over $200k in cloud costs for password breach detection by ?? %.</w:t>
       </w:r>
     </w:p>
     <w:p>
       <w:pPr>
+        <w:pStyle w:val="MR_Company"/>
         <w:tabs>
           <w:tab w:pos="10539" w:val="right"/>
         </w:tabs>
+        <w:ind w:left="0"/>
+        <w:jc w:val="left"/>
       </w:pPr>
       <w:r>
         <w:rPr>
+          <w:rFonts w:ascii="Palatino Linotype" w:hAnsi="Palatino Linotype"/>
           <w:b/>
+          <w:color w:val="1F497D"/>
+          <w:sz w:val="22"/>
         </w:rPr>
         <w:t>HealthData Systems</w:t>
       </w:r>
@@ -450,10 +461,10 @@
         <w:tblLayout w:type="fixed"/>
         <w:tblLook w:firstColumn="1" w:firstRow="1" w:lastColumn="0" w:lastRow="0" w:noHBand="0" w:noVBand="1" w:val="04A0"/>
         <w:tblBorders>
-          <w:top w:val="single" w:sz="6" w:color="4A6FDC"/>
-          <w:left w:val="single" w:sz="6" w:color="4A6FDC"/>
-          <w:bottom w:val="single" w:sz="6" w:color="4A6FDC"/>
-          <w:right w:val="single" w:sz="6" w:color="4A6FDC"/>
+          <w:top w:val="none"/>
+          <w:left w:val="none"/>
+          <w:bottom w:val="none"/>
+          <w:right w:val="none"/>
           <w:insideH w:val="none"/>
           <w:insideV w:val="none"/>
         </w:tblBorders>
@@ -465,6 +476,7 @@
         <w:tc>
           <w:tcPr>
             <w:tcW w:type="dxa" w:w="10540"/>
+            <w:shd w:val="clear" w:color="auto" w:fill="E8F2FF"/>
             <w:vAlign w:val="top"/>
             <w:tcMar>
               <w:top w:w="5" w:type="dxa"/>
@@ -505,7 +517,7 @@
         <w:spacing w:before="0" w:after="0"/>
       </w:pPr>
       <w:r>
-        <w:t>Developed cloud solutions for data durability and space optimization in healthcare data management.</w:t>
+        <w:t>Engineered cloud solutions for data durability and efficiency in healthcare tech environments.</w:t>
       </w:r>
     </w:p>
     <w:p>
@@ -513,7 +525,7 @@
         <w:pStyle w:val="MR_BulletPoint"/>
       </w:pPr>
       <w:r>
-        <w:t>• Designed data placement service ensuring 99.9999% durability for large-scale data lakes by ?? %.</w:t>
+        <w:t>• Designed data placement service, ensuring 99.9999% data durability for large-scale data lakes by ?? %.</w:t>
       </w:r>
     </w:p>
     <w:p>
@@ -522,13 +534,12 @@
         <w:spacing w:after="0"/>
       </w:pPr>
       <w:r>
-        <w:t>• Built garbage collectors reclaiming space, handling ?? types of data efficiently.</w:t>
+        <w:t>• Built garbage collector, reclaiming ?? % storage space by handling deleted and corrupted data.</w:t>
       </w:r>
     </w:p>
     <w:p>
       <w:pPr>
         <w:pStyle w:val="MR_SectionHeader"/>
-        <w:spacing w:after="0" w:before="0"/>
         <w:ind w:left="0"/>
         <w:jc w:val="left"/>
         <w:pBdr>
@@ -551,13 +562,19 @@
     </w:p>
     <w:p>
       <w:pPr>
+        <w:pStyle w:val="MR_Company"/>
         <w:tabs>
           <w:tab w:pos="10539" w:val="right"/>
         </w:tabs>
+        <w:ind w:left="0"/>
+        <w:jc w:val="left"/>
       </w:pPr>
       <w:r>
         <w:rPr>
+          <w:rFonts w:ascii="Palatino Linotype" w:hAnsi="Palatino Linotype"/>
           <w:b/>
+          <w:color w:val="1F497D"/>
+          <w:sz w:val="22"/>
         </w:rPr>
         <w:t>Notecnirp University</w:t>
       </w:r>
@@ -574,10 +591,10 @@
         <w:tblLayout w:type="fixed"/>
         <w:tblLook w:firstColumn="1" w:firstRow="1" w:lastColumn="0" w:lastRow="0" w:noHBand="0" w:noVBand="1" w:val="04A0"/>
         <w:tblBorders>
-          <w:top w:val="single" w:sz="6" w:color="4A6FDC"/>
-          <w:left w:val="single" w:sz="6" w:color="4A6FDC"/>
-          <w:bottom w:val="single" w:sz="6" w:color="4A6FDC"/>
-          <w:right w:val="single" w:sz="6" w:color="4A6FDC"/>
+          <w:top w:val="none"/>
+          <w:left w:val="none"/>
+          <w:bottom w:val="none"/>
+          <w:right w:val="none"/>
           <w:insideH w:val="none"/>
           <w:insideV w:val="none"/>
         </w:tblBorders>
@@ -589,6 +606,7 @@
         <w:tc>
           <w:tcPr>
             <w:tcW w:type="dxa" w:w="10540"/>
+            <w:shd w:val="clear" w:color="auto" w:fill="E8F2FF"/>
             <w:vAlign w:val="top"/>
             <w:tcMar>
               <w:top w:w="5" w:type="dxa"/>
@@ -628,7 +646,16 @@
         <w:pStyle w:val="MR_BulletPoint"/>
       </w:pPr>
       <w:r>
-        <w:t>• Specialized in AI technologies and their applications in media settings</w:t>
+        <w:t>• Focused on AI technologies and their applications in media contexts.</w:t>
+      </w:r>
+    </w:p>
+    <w:p>
+      <w:pPr>
+        <w:pStyle w:val="MR_BulletPoint"/>
+        <w:spacing w:after="0"/>
+      </w:pPr>
+      <w:r>
+        <w:t>• Completed a capstone project on machine learning applications for editorial workflows.</w:t>
       </w:r>
     </w:p>
     <w:p>
@@ -636,26 +663,24 @@
         <w:pStyle w:val="MR_BulletPoint"/>
       </w:pPr>
       <w:r>
-        <w:t>• Completed a capstone project on machine learning applications for consumer product development</w:t>
+        <w:t>• Engaged in cross-functional collaboration projects with product and technological teams.</w:t>
       </w:r>
     </w:p>
     <w:p>
       <w:pPr>
-        <w:pStyle w:val="MR_BulletPoint"/>
-      </w:pPr>
-      <w:r>
-        <w:t>• Coursework included Data Science, Advanced Machine Learning, and AI Ethics</w:t>
-      </w:r>
-    </w:p>
-    <w:p>
-      <w:pPr>
+        <w:pStyle w:val="MR_Company"/>
         <w:tabs>
           <w:tab w:pos="10539" w:val="right"/>
         </w:tabs>
+        <w:ind w:left="0"/>
+        <w:jc w:val="left"/>
       </w:pPr>
       <w:r>
         <w:rPr>
+          <w:rFonts w:ascii="Palatino Linotype" w:hAnsi="Palatino Linotype"/>
           <w:b/>
+          <w:color w:val="1F497D"/>
+          <w:sz w:val="22"/>
         </w:rPr>
         <w:t>Jiangning University</w:t>
       </w:r>
@@ -672,10 +697,10 @@
         <w:tblLayout w:type="fixed"/>
         <w:tblLook w:firstColumn="1" w:firstRow="1" w:lastColumn="0" w:lastRow="0" w:noHBand="0" w:noVBand="1" w:val="04A0"/>
         <w:tblBorders>
-          <w:top w:val="single" w:sz="6" w:color="4A6FDC"/>
-          <w:left w:val="single" w:sz="6" w:color="4A6FDC"/>
-          <w:bottom w:val="single" w:sz="6" w:color="4A6FDC"/>
-          <w:right w:val="single" w:sz="6" w:color="4A6FDC"/>
+          <w:top w:val="none"/>
+          <w:left w:val="none"/>
+          <w:bottom w:val="none"/>
+          <w:right w:val="none"/>
           <w:insideH w:val="none"/>
           <w:insideV w:val="none"/>
         </w:tblBorders>
@@ -687,6 +712,7 @@
         <w:tc>
           <w:tcPr>
             <w:tcW w:type="dxa" w:w="10540"/>
+            <w:shd w:val="clear" w:color="auto" w:fill="E8F2FF"/>
             <w:vAlign w:val="top"/>
             <w:tcMar>
               <w:top w:w="5" w:type="dxa"/>
@@ -726,7 +752,7 @@
         <w:pStyle w:val="MR_BulletPoint"/>
       </w:pPr>
       <w:r>
-        <w:t>• Graduated with honors, focusing on data analysis and editorial technology solutions</w:t>
+        <w:t>• Studied data analysis and consumer product development.</w:t>
       </w:r>
     </w:p>
     <w:p>
@@ -734,7 +760,7 @@
         <w:pStyle w:val="MR_BulletPoint"/>
       </w:pPr>
       <w:r>
-        <w:t>• Led a team project developing AI-driven tools for enhancing editorial workflows</w:t>
+        <w:t>• Participated in a research project on AI ethics and responsible AI usage.</w:t>
       </w:r>
     </w:p>
     <w:p>
@@ -743,13 +769,12 @@
         <w:spacing w:after="0"/>
       </w:pPr>
       <w:r>
-        <w:t>• Courses included Data Analysis, Programming in Go, and Cross-functional Team Leadership</w:t>
+        <w:t>• Graduated with honors, demonstrating strong leadership and strategic mindset.</w:t>
       </w:r>
     </w:p>
     <w:p>
       <w:pPr>
         <w:pStyle w:val="MR_SectionHeader"/>
-        <w:spacing w:after="0" w:before="0"/>
         <w:ind w:left="0"/>
         <w:jc w:val="left"/>
         <w:pBdr>
@@ -783,7 +808,7 @@
         <w:pStyle w:val="MR_SkillList"/>
       </w:pPr>
       <w:r>
-        <w:t>AI technologies, Data Science, Data Analysis, Machine Learning Applications, Consumer Product Development, Python, SQL, Large Scale Distributed Systems, LLM Orchestration</w:t>
+        <w:t>AI technologies, Data Science, Data Analysis, Machine Learning Applications, Consumer Product Development, Large Scale Distributed Systems, LLM Orchestration, Python, SQL</w:t>
       </w:r>
     </w:p>
     <w:p>
@@ -822,7 +847,6 @@
     <w:p>
       <w:pPr>
         <w:pStyle w:val="MR_SectionHeader"/>
-        <w:spacing w:after="0" w:before="0"/>
         <w:ind w:left="0"/>
         <w:jc w:val="left"/>
         <w:pBdr>
@@ -12902,98 +12926,140 @@
       </w:tcPr>
     </w:tblStylePr>
   </w:style>
+  <w:style w:type="paragraph" w:customStyle="1" w:styleId="MR_Name">
+    <w:name w:val="MR_Name"/>
+    <w:pPr>
+      <w:spacing w:after="0" w:before="0"/>
+      <w:jc w:val="center"/>
+    </w:pPr>
+    <w:rPr>
+      <w:rFonts w:ascii="Palatino Linotype" w:hAnsi="Palatino Linotype"/>
+      <w:b/>
+      <w:color w:val="000000"/>
+      <w:sz w:val="40"/>
+    </w:rPr>
+  </w:style>
+  <w:style w:type="paragraph" w:customStyle="1" w:styleId="MR_Contact">
+    <w:name w:val="MR_Contact"/>
+    <w:pPr>
+      <w:spacing w:after="0" w:before="0"/>
+      <w:jc w:val="center"/>
+    </w:pPr>
+    <w:rPr>
+      <w:rFonts w:ascii="Palatino Linotype" w:hAnsi="Palatino Linotype"/>
+      <w:color w:val="000000"/>
+      <w:sz w:val="20"/>
+    </w:rPr>
+  </w:style>
   <w:style w:type="paragraph" w:customStyle="1" w:styleId="MR_SectionHeader">
     <w:name w:val="MR_SectionHeader"/>
     <w:pPr>
-      <w:spacing w:after="0"/>
-      <w:ind w:left="0" w:firstLine="0"/>
+      <w:spacing w:after="0" w:before="0"/>
+      <w:ind w:left="0"/>
+      <w:jc w:val="left"/>
     </w:pPr>
     <w:rPr>
-      <w:rFonts w:ascii="Calibri" w:hAnsi="Calibri"/>
+      <w:rFonts w:ascii="Palatino Linotype" w:hAnsi="Palatino Linotype"/>
       <w:b/>
-      <w:color w:val="000066"/>
-      <w:sz w:val="28"/>
-    </w:rPr>
-  </w:style>
-  <w:style w:type="paragraph" w:customStyle="1" w:styleId="MR_Content">
-    <w:name w:val="MR_Content"/>
-    <w:pPr>
-      <w:spacing w:after="0"/>
-      <w:ind w:left="0" w:firstLine="0"/>
-    </w:pPr>
-    <w:rPr>
-      <w:rFonts w:ascii="Calibri" w:hAnsi="Calibri"/>
-      <w:sz w:val="22"/>
-    </w:rPr>
-  </w:style>
-  <w:style w:type="paragraph" w:customStyle="1" w:styleId="MR_RoleDescription">
-    <w:name w:val="MR_RoleDescription"/>
-    <w:pPr>
-      <w:spacing w:after="0"/>
-      <w:ind w:left="0" w:firstLine="0"/>
-    </w:pPr>
-    <w:rPr>
-      <w:rFonts w:ascii="Calibri" w:hAnsi="Calibri"/>
-      <w:i/>
-      <w:sz w:val="22"/>
-    </w:rPr>
-  </w:style>
-  <w:style w:type="paragraph" w:customStyle="1" w:styleId="MR_BulletPoint">
-    <w:name w:val="MR_BulletPoint"/>
-    <w:pPr>
-      <w:spacing w:after="0"/>
-      <w:ind w:left="221" w:hanging="221"/>
-    </w:pPr>
-    <w:rPr>
-      <w:rFonts w:ascii="Calibri" w:hAnsi="Calibri"/>
-      <w:sz w:val="22"/>
-    </w:rPr>
-  </w:style>
-  <w:style w:type="paragraph" w:customStyle="1" w:styleId="MR_SummaryText">
-    <w:name w:val="MR_SummaryText"/>
-    <w:pPr>
-      <w:spacing w:after="0"/>
-      <w:ind w:left="0" w:firstLine="0"/>
-    </w:pPr>
-    <w:rPr>
-      <w:rFonts w:ascii="Calibri" w:hAnsi="Calibri"/>
-      <w:sz w:val="22"/>
-    </w:rPr>
-  </w:style>
-  <w:style w:type="paragraph" w:customStyle="1" w:styleId="MR_SkillCategory">
-    <w:name w:val="MR_SkillCategory"/>
-    <w:pPr>
-      <w:spacing w:after="0"/>
-      <w:ind w:left="0" w:firstLine="0"/>
-    </w:pPr>
-    <w:rPr>
-      <w:rFonts w:ascii="Calibri" w:hAnsi="Calibri"/>
-      <w:b/>
-      <w:sz w:val="22"/>
-    </w:rPr>
-  </w:style>
-  <w:style w:type="paragraph" w:customStyle="1" w:styleId="MR_SkillList">
-    <w:name w:val="MR_SkillList"/>
-    <w:pPr>
-      <w:spacing w:after="0"/>
-      <w:ind w:left="0" w:firstLine="0"/>
-    </w:pPr>
-    <w:rPr>
-      <w:rFonts w:ascii="Calibri" w:hAnsi="Calibri"/>
-      <w:sz w:val="22"/>
+      <w:caps/>
+      <w:color w:val="000000"/>
+      <w:sz w:val="24"/>
     </w:rPr>
   </w:style>
   <w:style w:type="paragraph" w:customStyle="1" w:styleId="MR_Company">
     <w:name w:val="MR_Company"/>
-    <w:pPr>
-      <w:spacing w:before="0" w:after="0"/>
-      <w:ind w:left="0" w:firstLine="0"/>
+    <w:basedOn w:val="NoSpacing"/>
+    <w:pPr>
+      <w:spacing w:before="0" w:after="0" w:afterLines="0" w:contextualSpacing="1"/>
+      <w:ind w:left="0"/>
+      <w:jc w:val="left"/>
     </w:pPr>
     <w:rPr>
-      <w:rFonts w:ascii="Calibri" w:hAnsi="Calibri"/>
+      <w:rFonts w:ascii="Palatino Linotype" w:hAnsi="Palatino Linotype"/>
       <w:b/>
       <w:color w:val="1F497D"/>
       <w:sz w:val="22"/>
+    </w:rPr>
+  </w:style>
+  <w:style w:type="paragraph" w:customStyle="1" w:styleId="MR_RoleBox">
+    <w:name w:val="MR_RoleBox"/>
+    <w:pPr>
+      <w:spacing w:after="0" w:before="0"/>
+      <w:ind w:left="0"/>
+      <w:jc w:val="left"/>
+    </w:pPr>
+    <w:rPr>
+      <w:rFonts w:ascii="Palatino Linotype" w:hAnsi="Palatino Linotype"/>
+      <w:b/>
+      <w:color w:val="000000"/>
+      <w:sz w:val="20"/>
+    </w:rPr>
+  </w:style>
+  <w:style w:type="paragraph" w:customStyle="1" w:styleId="MR_RoleDescription">
+    <w:name w:val="MR_RoleDescription"/>
+    <w:pPr>
+      <w:spacing w:after="0" w:before="0"/>
+      <w:ind w:left="0"/>
+      <w:jc w:val="left"/>
+    </w:pPr>
+    <w:rPr>
+      <w:rFonts w:ascii="Palatino Linotype" w:hAnsi="Palatino Linotype"/>
+      <w:i/>
+      <w:color w:val="000000"/>
+      <w:sz w:val="20"/>
+    </w:rPr>
+  </w:style>
+  <w:style w:type="paragraph" w:customStyle="1" w:styleId="MR_BulletPoint">
+    <w:name w:val="MR_BulletPoint"/>
+    <w:pPr>
+      <w:spacing w:after="0" w:before="0" w:line="240" w:lineRule="auto"/>
+      <w:ind w:left="550" w:hanging="550"/>
+      <w:jc w:val="left"/>
+    </w:pPr>
+    <w:rPr>
+      <w:rFonts w:ascii="Palatino Linotype" w:hAnsi="Palatino Linotype"/>
+      <w:color w:val="000000"/>
+      <w:sz w:val="20"/>
+    </w:rPr>
+  </w:style>
+  <w:style w:type="paragraph" w:customStyle="1" w:styleId="MR_SummaryText">
+    <w:name w:val="MR_SummaryText"/>
+    <w:pPr>
+      <w:spacing w:after="0" w:before="0"/>
+      <w:ind w:left="0"/>
+      <w:jc w:val="left"/>
+    </w:pPr>
+    <w:rPr>
+      <w:rFonts w:ascii="Palatino Linotype" w:hAnsi="Palatino Linotype"/>
+      <w:color w:val="000000"/>
+      <w:sz w:val="20"/>
+    </w:rPr>
+  </w:style>
+  <w:style w:type="paragraph" w:customStyle="1" w:styleId="MR_SkillCategory">
+    <w:name w:val="MR_SkillCategory"/>
+    <w:pPr>
+      <w:spacing w:after="0" w:before="0"/>
+      <w:ind w:left="0"/>
+      <w:jc w:val="left"/>
+    </w:pPr>
+    <w:rPr>
+      <w:rFonts w:ascii="Palatino Linotype" w:hAnsi="Palatino Linotype"/>
+      <w:b/>
+      <w:color w:val="000000"/>
+      <w:sz w:val="20"/>
+    </w:rPr>
+  </w:style>
+  <w:style w:type="paragraph" w:customStyle="1" w:styleId="MR_SkillList">
+    <w:name w:val="MR_SkillList"/>
+    <w:pPr>
+      <w:spacing w:after="0" w:before="0"/>
+      <w:ind w:left="0"/>
+      <w:jc w:val="left"/>
+    </w:pPr>
+    <w:rPr>
+      <w:rFonts w:ascii="Palatino Linotype" w:hAnsi="Palatino Linotype"/>
+      <w:color w:val="000000"/>
+      <w:sz w:val="20"/>
     </w:rPr>
   </w:style>
   <w:style w:type="paragraph" w:customStyle="1" w:styleId="RoleBoxText">

</xml_diff>